<commit_message>
ADAPTER CSS - sousPages
- quiSuisJe
- planSite
-mentions-legales
- aideAccessibilité
</commit_message>
<xml_diff>
--- a/documentation/docs/Retours Christine pages html v1.docx
+++ b/documentation/docs/Retours Christine pages html v1.docx
@@ -287,24 +287,24 @@
           <w:numId w:val="1"/>
         </w:numPr>
         <w:rPr>
-          <w:highlight w:val="green"/>
-        </w:rPr>
-      </w:pPr>
-      <w:r>
-        <w:rPr>
-          <w:highlight w:val="green"/>
+          <w:highlight w:val="yellow"/>
+        </w:rPr>
+      </w:pPr>
+      <w:r>
+        <w:rPr>
+          <w:highlight w:val="yellow"/>
         </w:rPr>
         <w:t>Lien pied de page : le nommer « Aller au pied-de-page </w:t>
       </w:r>
       <w:r>
         <w:rPr>
-          <w:highlight w:val="green"/>
+          <w:highlight w:val="yellow"/>
         </w:rPr>
         <w:t>« </w:t>
       </w:r>
       <w:r>
         <w:rPr>
-          <w:highlight w:val="green"/>
+          <w:highlight w:val="yellow"/>
         </w:rPr>
         <w:t>V</w:t>
       </w:r>
@@ -775,31 +775,31 @@
           <w:numId w:val="1"/>
         </w:numPr>
         <w:rPr>
-          <w:highlight w:val="lightGray"/>
-        </w:rPr>
-      </w:pPr>
-      <w:r>
-        <w:rPr>
-          <w:highlight w:val="lightGray"/>
+          <w:highlight w:val="yellow"/>
+        </w:rPr>
+      </w:pPr>
+      <w:r>
+        <w:rPr>
+          <w:highlight w:val="yellow"/>
         </w:rPr>
         <w:t xml:space="preserve">Chapitre Formations, le libellé du second lien est à corriger : supprimer « lien vers » pour </w:t>
       </w:r>
       <w:r>
         <w:rPr>
-          <w:highlight w:val="lightGray"/>
+          <w:highlight w:val="yellow"/>
         </w:rPr>
         <w:t>remplacer par « Formations pour les professionnels des services à la personne »</w:t>
       </w:r>
       <w:proofErr w:type="gramStart"/>
       <w:r>
         <w:rPr>
-          <w:highlight w:val="lightGray"/>
+          <w:highlight w:val="yellow"/>
         </w:rPr>
         <w:t> »</w:t>
       </w:r>
       <w:r>
         <w:rPr>
-          <w:highlight w:val="lightGray"/>
+          <w:highlight w:val="yellow"/>
         </w:rPr>
         <w:t>V</w:t>
       </w:r>

</xml_diff>